<commit_message>
Report for Part B
</commit_message>
<xml_diff>
--- a/Project4/P4 Part B Report.docx
+++ b/Project4/P4 Part B Report.docx
@@ -156,6 +156,17 @@
         <w:pStyle w:val="PlainText"/>
         <w:rPr>
           <w:rFonts w:ascii="Times New Roman" w:hAnsi="Times New Roman" w:cs="Times New Roman"/>
+          <w:b/>
+          <w:sz w:val="28"/>
+          <w:szCs w:val="24"/>
+        </w:rPr>
+      </w:pPr>
+    </w:p>
+    <w:p>
+      <w:pPr>
+        <w:pStyle w:val="PlainText"/>
+        <w:rPr>
+          <w:rFonts w:ascii="Times New Roman" w:hAnsi="Times New Roman" w:cs="Times New Roman"/>
           <w:sz w:val="24"/>
           <w:szCs w:val="24"/>
         </w:rPr>
@@ -379,14 +390,27 @@
           <w:szCs w:val="24"/>
         </w:rPr>
       </w:pPr>
-      <w:r>
+      <w:hyperlink r:id="rId8" w:history="1">
+        <w:r>
+          <w:rPr>
+            <w:rStyle w:val="Hyperlink"/>
+            <w:rFonts w:ascii="Times New Roman" w:hAnsi="Times New Roman" w:cs="Times New Roman"/>
+            <w:sz w:val="24"/>
+            <w:szCs w:val="24"/>
+          </w:rPr>
+          <w:t>https://github.tamu.edu/nateleake/489-17-c/tree/0cdfb968581d232b6e6fde7806787f411ca4846e</w:t>
+        </w:r>
+      </w:hyperlink>
+    </w:p>
+    <w:p>
+      <w:pPr>
+        <w:pStyle w:val="PlainText"/>
         <w:rPr>
           <w:rFonts w:ascii="Times New Roman" w:hAnsi="Times New Roman" w:cs="Times New Roman"/>
           <w:sz w:val="24"/>
           <w:szCs w:val="24"/>
         </w:rPr>
-        <w:t>https://g</w:t>
-      </w:r>
+      </w:pPr>
     </w:p>
     <w:p>
       <w:pPr>
@@ -397,8 +421,6 @@
           <w:szCs w:val="24"/>
         </w:rPr>
       </w:pPr>
-      <w:bookmarkStart w:id="0" w:name="_GoBack"/>
-      <w:bookmarkEnd w:id="0"/>
     </w:p>
     <w:p>
       <w:pPr>
@@ -671,6 +693,18 @@
           <w:szCs w:val="22"/>
         </w:rPr>
       </w:pPr>
+    </w:p>
+    <w:p>
+      <w:pPr>
+        <w:pStyle w:val="PlainText"/>
+        <w:rPr>
+          <w:rFonts w:ascii="Times New Roman" w:hAnsi="Times New Roman" w:cs="Times New Roman"/>
+          <w:sz w:val="22"/>
+          <w:szCs w:val="22"/>
+        </w:rPr>
+      </w:pPr>
+      <w:bookmarkStart w:id="0" w:name="_GoBack"/>
+      <w:bookmarkEnd w:id="0"/>
     </w:p>
     <w:p>
       <w:pPr>

</xml_diff>